<commit_message>
Aggiunti indici e piccole correzioni alla sintesi
</commit_message>
<xml_diff>
--- a/Appunti/Sintesi di tutti i passaggi.docx
+++ b/Appunti/Sintesi di tutti i passaggi.docx
@@ -2,6 +2,802 @@
 <file path=word/document.xml><?xml version="1.0" encoding="utf-8"?>
 <w:document xmlns:wpc="http://schemas.microsoft.com/office/word/2010/wordprocessingCanvas" xmlns:cx="http://schemas.microsoft.com/office/drawing/2014/chartex" xmlns:cx1="http://schemas.microsoft.com/office/drawing/2015/9/8/chartex" xmlns:cx2="http://schemas.microsoft.com/office/drawing/2015/10/21/chartex" xmlns:cx3="http://schemas.microsoft.com/office/drawing/2016/5/9/chartex" xmlns:cx4="http://schemas.microsoft.com/office/drawing/2016/5/10/chartex" xmlns:cx5="http://schemas.microsoft.com/office/drawing/2016/5/11/chartex" xmlns:cx6="http://schemas.microsoft.com/office/drawing/2016/5/12/chartex" xmlns:cx7="http://schemas.microsoft.com/office/drawing/2016/5/13/chartex" xmlns:cx8="http://schemas.microsoft.com/office/drawing/2016/5/14/chartex" xmlns:mc="http://schemas.openxmlformats.org/markup-compatibility/2006" xmlns:aink="http://schemas.microsoft.com/office/drawing/2016/ink" xmlns:am3d="http://schemas.microsoft.com/office/drawing/2017/model3d" xmlns:o="urn:schemas-microsoft-com:office:office" xmlns:oel="http://schemas.microsoft.com/office/2019/extlst" xmlns:r="http://schemas.openxmlformats.org/officeDocument/2006/relationships" xmlns:m="http://schemas.openxmlformats.org/officeDocument/2006/math" xmlns:v="urn:schemas-microsoft-com:vml" xmlns:wp14="http://schemas.microsoft.com/office/word/2010/wordprocessingDrawing" xmlns:wp="http://schemas.openxmlformats.org/drawingml/2006/wordprocessingDrawing" xmlns:w10="urn:schemas-microsoft-com:office:word" xmlns:w="http://schemas.openxmlformats.org/wordprocessingml/2006/main" xmlns:w14="http://schemas.microsoft.com/office/word/2010/wordml" xmlns:w15="http://schemas.microsoft.com/office/word/2012/wordml" xmlns:w16cex="http://schemas.microsoft.com/office/word/2018/wordml/cex" xmlns:w16cid="http://schemas.microsoft.com/office/word/2016/wordml/cid" xmlns:w16="http://schemas.microsoft.com/office/word/2018/wordml" xmlns:w16sdtdh="http://schemas.microsoft.com/office/word/2020/wordml/sdtdatahash" xmlns:w16se="http://schemas.microsoft.com/office/word/2015/wordml/symex" xmlns:wpg="http://schemas.microsoft.com/office/word/2010/wordprocessingGroup" xmlns:wpi="http://schemas.microsoft.com/office/word/2010/wordprocessingInk" xmlns:wne="http://schemas.microsoft.com/office/word/2006/wordml" xmlns:wps="http://schemas.microsoft.com/office/word/2010/wordprocessingShape" mc:Ignorable="w14 w15 w16se w16cid w16 w16cex w16sdtdh wp14">
   <w:body>
+    <w:sdt>
+      <w:sdtPr>
+        <w:id w:val="-691062233"/>
+        <w:docPartObj>
+          <w:docPartGallery w:val="Table of Contents"/>
+          <w:docPartUnique/>
+        </w:docPartObj>
+      </w:sdtPr>
+      <w:sdtEndPr>
+        <w:rPr>
+          <w:rFonts w:asciiTheme="minorHAnsi" w:eastAsiaTheme="minorHAnsi" w:hAnsiTheme="minorHAnsi" w:cstheme="minorBidi"/>
+          <w:b/>
+          <w:bCs/>
+          <w:color w:val="auto"/>
+          <w:sz w:val="22"/>
+          <w:szCs w:val="22"/>
+          <w:lang w:eastAsia="en-US"/>
+        </w:rPr>
+      </w:sdtEndPr>
+      <w:sdtContent>
+        <w:p>
+          <w:pPr>
+            <w:pStyle w:val="Titolosommario"/>
+          </w:pPr>
+          <w:r>
+            <w:t>Sommario</w:t>
+          </w:r>
+        </w:p>
+        <w:p>
+          <w:pPr>
+            <w:pStyle w:val="Sommario1"/>
+            <w:tabs>
+              <w:tab w:val="right" w:leader="dot" w:pos="9628"/>
+            </w:tabs>
+            <w:rPr>
+              <w:noProof/>
+            </w:rPr>
+          </w:pPr>
+          <w:r>
+            <w:fldChar w:fldCharType="begin"/>
+          </w:r>
+          <w:r>
+            <w:instrText xml:space="preserve"> TOC \o "1-3" \h \z \u </w:instrText>
+          </w:r>
+          <w:r>
+            <w:fldChar w:fldCharType="separate"/>
+          </w:r>
+          <w:hyperlink w:anchor="_Toc126771601" w:history="1">
+            <w:r>
+              <w:rPr>
+                <w:rStyle w:val="Collegamentoipertestuale"/>
+                <w:noProof/>
+              </w:rPr>
+              <w:t>Programmazione Lineare &amp; Modellazione</w:t>
+            </w:r>
+            <w:r>
+              <w:rPr>
+                <w:noProof/>
+                <w:webHidden/>
+              </w:rPr>
+              <w:tab/>
+            </w:r>
+            <w:r>
+              <w:rPr>
+                <w:noProof/>
+                <w:webHidden/>
+              </w:rPr>
+              <w:fldChar w:fldCharType="begin"/>
+            </w:r>
+            <w:r>
+              <w:rPr>
+                <w:noProof/>
+                <w:webHidden/>
+              </w:rPr>
+              <w:instrText xml:space="preserve"> PAGEREF _Toc126771601 \h </w:instrText>
+            </w:r>
+            <w:r>
+              <w:rPr>
+                <w:noProof/>
+                <w:webHidden/>
+              </w:rPr>
+            </w:r>
+            <w:r>
+              <w:rPr>
+                <w:noProof/>
+                <w:webHidden/>
+              </w:rPr>
+              <w:fldChar w:fldCharType="separate"/>
+            </w:r>
+            <w:r>
+              <w:rPr>
+                <w:noProof/>
+                <w:webHidden/>
+              </w:rPr>
+              <w:t>2</w:t>
+            </w:r>
+            <w:r>
+              <w:rPr>
+                <w:noProof/>
+                <w:webHidden/>
+              </w:rPr>
+              <w:fldChar w:fldCharType="end"/>
+            </w:r>
+          </w:hyperlink>
+        </w:p>
+        <w:p>
+          <w:pPr>
+            <w:pStyle w:val="Sommario1"/>
+            <w:tabs>
+              <w:tab w:val="right" w:leader="dot" w:pos="9628"/>
+            </w:tabs>
+            <w:rPr>
+              <w:noProof/>
+            </w:rPr>
+          </w:pPr>
+          <w:hyperlink w:anchor="_Toc126771602" w:history="1">
+            <w:r>
+              <w:rPr>
+                <w:rStyle w:val="Collegamentoipertestuale"/>
+                <w:noProof/>
+              </w:rPr>
+              <w:t>Simplesso: Esercizi pratici</w:t>
+            </w:r>
+            <w:r>
+              <w:rPr>
+                <w:noProof/>
+                <w:webHidden/>
+              </w:rPr>
+              <w:tab/>
+            </w:r>
+            <w:r>
+              <w:rPr>
+                <w:noProof/>
+                <w:webHidden/>
+              </w:rPr>
+              <w:fldChar w:fldCharType="begin"/>
+            </w:r>
+            <w:r>
+              <w:rPr>
+                <w:noProof/>
+                <w:webHidden/>
+              </w:rPr>
+              <w:instrText xml:space="preserve"> PAGEREF _Toc126771602 \h </w:instrText>
+            </w:r>
+            <w:r>
+              <w:rPr>
+                <w:noProof/>
+                <w:webHidden/>
+              </w:rPr>
+            </w:r>
+            <w:r>
+              <w:rPr>
+                <w:noProof/>
+                <w:webHidden/>
+              </w:rPr>
+              <w:fldChar w:fldCharType="separate"/>
+            </w:r>
+            <w:r>
+              <w:rPr>
+                <w:noProof/>
+                <w:webHidden/>
+              </w:rPr>
+              <w:t>4</w:t>
+            </w:r>
+            <w:r>
+              <w:rPr>
+                <w:noProof/>
+                <w:webHidden/>
+              </w:rPr>
+              <w:fldChar w:fldCharType="end"/>
+            </w:r>
+          </w:hyperlink>
+        </w:p>
+        <w:p>
+          <w:pPr>
+            <w:pStyle w:val="Sommario1"/>
+            <w:tabs>
+              <w:tab w:val="right" w:leader="dot" w:pos="9628"/>
+            </w:tabs>
+            <w:rPr>
+              <w:noProof/>
+            </w:rPr>
+          </w:pPr>
+          <w:hyperlink w:anchor="_Toc126771603" w:history="1">
+            <w:r>
+              <w:rPr>
+                <w:rStyle w:val="Collegamentoipertestuale"/>
+                <w:noProof/>
+              </w:rPr>
+              <w:t>Domande teoriche sul simplesso</w:t>
+            </w:r>
+            <w:r>
+              <w:rPr>
+                <w:noProof/>
+                <w:webHidden/>
+              </w:rPr>
+              <w:tab/>
+            </w:r>
+            <w:r>
+              <w:rPr>
+                <w:noProof/>
+                <w:webHidden/>
+              </w:rPr>
+              <w:fldChar w:fldCharType="begin"/>
+            </w:r>
+            <w:r>
+              <w:rPr>
+                <w:noProof/>
+                <w:webHidden/>
+              </w:rPr>
+              <w:instrText xml:space="preserve"> PAGEREF _Toc126771603 \h </w:instrText>
+            </w:r>
+            <w:r>
+              <w:rPr>
+                <w:noProof/>
+                <w:webHidden/>
+              </w:rPr>
+            </w:r>
+            <w:r>
+              <w:rPr>
+                <w:noProof/>
+                <w:webHidden/>
+              </w:rPr>
+              <w:fldChar w:fldCharType="separate"/>
+            </w:r>
+            <w:r>
+              <w:rPr>
+                <w:noProof/>
+                <w:webHidden/>
+              </w:rPr>
+              <w:t>6</w:t>
+            </w:r>
+            <w:r>
+              <w:rPr>
+                <w:noProof/>
+                <w:webHidden/>
+              </w:rPr>
+              <w:fldChar w:fldCharType="end"/>
+            </w:r>
+          </w:hyperlink>
+        </w:p>
+        <w:p>
+          <w:pPr>
+            <w:pStyle w:val="Sommario1"/>
+            <w:tabs>
+              <w:tab w:val="right" w:leader="dot" w:pos="9628"/>
+            </w:tabs>
+            <w:rPr>
+              <w:noProof/>
+            </w:rPr>
+          </w:pPr>
+          <w:hyperlink w:anchor="_Toc126771604" w:history="1">
+            <w:r>
+              <w:rPr>
+                <w:rStyle w:val="Collegamentoipertestuale"/>
+                <w:noProof/>
+              </w:rPr>
+              <w:t>Condizioni primale/duale e passaggio al problema duale</w:t>
+            </w:r>
+            <w:r>
+              <w:rPr>
+                <w:noProof/>
+                <w:webHidden/>
+              </w:rPr>
+              <w:tab/>
+            </w:r>
+            <w:r>
+              <w:rPr>
+                <w:noProof/>
+                <w:webHidden/>
+              </w:rPr>
+              <w:fldChar w:fldCharType="begin"/>
+            </w:r>
+            <w:r>
+              <w:rPr>
+                <w:noProof/>
+                <w:webHidden/>
+              </w:rPr>
+              <w:instrText xml:space="preserve"> PAGEREF _Toc126771604 \h </w:instrText>
+            </w:r>
+            <w:r>
+              <w:rPr>
+                <w:noProof/>
+                <w:webHidden/>
+              </w:rPr>
+            </w:r>
+            <w:r>
+              <w:rPr>
+                <w:noProof/>
+                <w:webHidden/>
+              </w:rPr>
+              <w:fldChar w:fldCharType="separate"/>
+            </w:r>
+            <w:r>
+              <w:rPr>
+                <w:noProof/>
+                <w:webHidden/>
+              </w:rPr>
+              <w:t>8</w:t>
+            </w:r>
+            <w:r>
+              <w:rPr>
+                <w:noProof/>
+                <w:webHidden/>
+              </w:rPr>
+              <w:fldChar w:fldCharType="end"/>
+            </w:r>
+          </w:hyperlink>
+        </w:p>
+        <w:p>
+          <w:pPr>
+            <w:pStyle w:val="Sommario2"/>
+            <w:tabs>
+              <w:tab w:val="right" w:leader="dot" w:pos="9628"/>
+            </w:tabs>
+            <w:rPr>
+              <w:noProof/>
+            </w:rPr>
+          </w:pPr>
+          <w:hyperlink w:anchor="_Toc126771605" w:history="1">
+            <w:r>
+              <w:rPr>
+                <w:rStyle w:val="Collegamentoipertestuale"/>
+                <w:noProof/>
+              </w:rPr>
+              <w:t>Enunciare le condizioni di complementarietà primale-duale</w:t>
+            </w:r>
+            <w:r>
+              <w:rPr>
+                <w:noProof/>
+                <w:webHidden/>
+              </w:rPr>
+              <w:tab/>
+            </w:r>
+            <w:r>
+              <w:rPr>
+                <w:noProof/>
+                <w:webHidden/>
+              </w:rPr>
+              <w:fldChar w:fldCharType="begin"/>
+            </w:r>
+            <w:r>
+              <w:rPr>
+                <w:noProof/>
+                <w:webHidden/>
+              </w:rPr>
+              <w:instrText xml:space="preserve"> PAGEREF _Toc126771605 \h </w:instrText>
+            </w:r>
+            <w:r>
+              <w:rPr>
+                <w:noProof/>
+                <w:webHidden/>
+              </w:rPr>
+            </w:r>
+            <w:r>
+              <w:rPr>
+                <w:noProof/>
+                <w:webHidden/>
+              </w:rPr>
+              <w:fldChar w:fldCharType="separate"/>
+            </w:r>
+            <w:r>
+              <w:rPr>
+                <w:noProof/>
+                <w:webHidden/>
+              </w:rPr>
+              <w:t>8</w:t>
+            </w:r>
+            <w:r>
+              <w:rPr>
+                <w:noProof/>
+                <w:webHidden/>
+              </w:rPr>
+              <w:fldChar w:fldCharType="end"/>
+            </w:r>
+          </w:hyperlink>
+        </w:p>
+        <w:p>
+          <w:pPr>
+            <w:pStyle w:val="Sommario2"/>
+            <w:tabs>
+              <w:tab w:val="right" w:leader="dot" w:pos="9628"/>
+            </w:tabs>
+            <w:rPr>
+              <w:noProof/>
+            </w:rPr>
+          </w:pPr>
+          <w:hyperlink w:anchor="_Toc126771606" w:history="1">
+            <w:r>
+              <w:rPr>
+                <w:rStyle w:val="Collegamentoipertestuale"/>
+                <w:noProof/>
+              </w:rPr>
+              <w:t>Dualità</w:t>
+            </w:r>
+            <w:r>
+              <w:rPr>
+                <w:noProof/>
+                <w:webHidden/>
+              </w:rPr>
+              <w:tab/>
+            </w:r>
+            <w:r>
+              <w:rPr>
+                <w:noProof/>
+                <w:webHidden/>
+              </w:rPr>
+              <w:fldChar w:fldCharType="begin"/>
+            </w:r>
+            <w:r>
+              <w:rPr>
+                <w:noProof/>
+                <w:webHidden/>
+              </w:rPr>
+              <w:instrText xml:space="preserve"> PAGEREF _Toc126771606 \h </w:instrText>
+            </w:r>
+            <w:r>
+              <w:rPr>
+                <w:noProof/>
+                <w:webHidden/>
+              </w:rPr>
+            </w:r>
+            <w:r>
+              <w:rPr>
+                <w:noProof/>
+                <w:webHidden/>
+              </w:rPr>
+              <w:fldChar w:fldCharType="separate"/>
+            </w:r>
+            <w:r>
+              <w:rPr>
+                <w:noProof/>
+                <w:webHidden/>
+              </w:rPr>
+              <w:t>8</w:t>
+            </w:r>
+            <w:r>
+              <w:rPr>
+                <w:noProof/>
+                <w:webHidden/>
+              </w:rPr>
+              <w:fldChar w:fldCharType="end"/>
+            </w:r>
+          </w:hyperlink>
+        </w:p>
+        <w:p>
+          <w:pPr>
+            <w:pStyle w:val="Sommario1"/>
+            <w:tabs>
+              <w:tab w:val="right" w:leader="dot" w:pos="9628"/>
+            </w:tabs>
+            <w:rPr>
+              <w:noProof/>
+            </w:rPr>
+          </w:pPr>
+          <w:hyperlink w:anchor="_Toc126771607" w:history="1">
+            <w:r>
+              <w:rPr>
+                <w:rStyle w:val="Collegamentoipertestuale"/>
+                <w:noProof/>
+              </w:rPr>
+              <w:t>Branch and Bound</w:t>
+            </w:r>
+            <w:r>
+              <w:rPr>
+                <w:noProof/>
+                <w:webHidden/>
+              </w:rPr>
+              <w:tab/>
+            </w:r>
+            <w:r>
+              <w:rPr>
+                <w:noProof/>
+                <w:webHidden/>
+              </w:rPr>
+              <w:fldChar w:fldCharType="begin"/>
+            </w:r>
+            <w:r>
+              <w:rPr>
+                <w:noProof/>
+                <w:webHidden/>
+              </w:rPr>
+              <w:instrText xml:space="preserve"> PAGEREF _Toc126771607 \h </w:instrText>
+            </w:r>
+            <w:r>
+              <w:rPr>
+                <w:noProof/>
+                <w:webHidden/>
+              </w:rPr>
+            </w:r>
+            <w:r>
+              <w:rPr>
+                <w:noProof/>
+                <w:webHidden/>
+              </w:rPr>
+              <w:fldChar w:fldCharType="separate"/>
+            </w:r>
+            <w:r>
+              <w:rPr>
+                <w:noProof/>
+                <w:webHidden/>
+              </w:rPr>
+              <w:t>10</w:t>
+            </w:r>
+            <w:r>
+              <w:rPr>
+                <w:noProof/>
+                <w:webHidden/>
+              </w:rPr>
+              <w:fldChar w:fldCharType="end"/>
+            </w:r>
+          </w:hyperlink>
+        </w:p>
+        <w:p>
+          <w:pPr>
+            <w:pStyle w:val="Sommario1"/>
+            <w:tabs>
+              <w:tab w:val="right" w:leader="dot" w:pos="9628"/>
+            </w:tabs>
+            <w:rPr>
+              <w:noProof/>
+            </w:rPr>
+          </w:pPr>
+          <w:hyperlink w:anchor="_Toc126771608" w:history="1">
+            <w:r>
+              <w:rPr>
+                <w:rStyle w:val="Collegamentoipertestuale"/>
+                <w:noProof/>
+              </w:rPr>
+              <w:t>Grafi</w:t>
+            </w:r>
+            <w:r>
+              <w:rPr>
+                <w:noProof/>
+                <w:webHidden/>
+              </w:rPr>
+              <w:tab/>
+            </w:r>
+            <w:r>
+              <w:rPr>
+                <w:noProof/>
+                <w:webHidden/>
+              </w:rPr>
+              <w:fldChar w:fldCharType="begin"/>
+            </w:r>
+            <w:r>
+              <w:rPr>
+                <w:noProof/>
+                <w:webHidden/>
+              </w:rPr>
+              <w:instrText xml:space="preserve"> PAGEREF _Toc126771608 \h </w:instrText>
+            </w:r>
+            <w:r>
+              <w:rPr>
+                <w:noProof/>
+                <w:webHidden/>
+              </w:rPr>
+            </w:r>
+            <w:r>
+              <w:rPr>
+                <w:noProof/>
+                <w:webHidden/>
+              </w:rPr>
+              <w:fldChar w:fldCharType="separate"/>
+            </w:r>
+            <w:r>
+              <w:rPr>
+                <w:noProof/>
+                <w:webHidden/>
+              </w:rPr>
+              <w:t>11</w:t>
+            </w:r>
+            <w:r>
+              <w:rPr>
+                <w:noProof/>
+                <w:webHidden/>
+              </w:rPr>
+              <w:fldChar w:fldCharType="end"/>
+            </w:r>
+          </w:hyperlink>
+        </w:p>
+        <w:p>
+          <w:pPr>
+            <w:pStyle w:val="Sommario2"/>
+            <w:tabs>
+              <w:tab w:val="right" w:leader="dot" w:pos="9628"/>
+            </w:tabs>
+            <w:rPr>
+              <w:noProof/>
+            </w:rPr>
+          </w:pPr>
+          <w:hyperlink w:anchor="_Toc126771609" w:history="1">
+            <w:r>
+              <w:rPr>
+                <w:rStyle w:val="Collegamentoipertestuale"/>
+                <w:noProof/>
+              </w:rPr>
+              <w:t>Bellman-Ford</w:t>
+            </w:r>
+            <w:r>
+              <w:rPr>
+                <w:noProof/>
+                <w:webHidden/>
+              </w:rPr>
+              <w:tab/>
+            </w:r>
+            <w:r>
+              <w:rPr>
+                <w:noProof/>
+                <w:webHidden/>
+              </w:rPr>
+              <w:fldChar w:fldCharType="begin"/>
+            </w:r>
+            <w:r>
+              <w:rPr>
+                <w:noProof/>
+                <w:webHidden/>
+              </w:rPr>
+              <w:instrText xml:space="preserve"> PAGEREF _Toc126771609 \h </w:instrText>
+            </w:r>
+            <w:r>
+              <w:rPr>
+                <w:noProof/>
+                <w:webHidden/>
+              </w:rPr>
+            </w:r>
+            <w:r>
+              <w:rPr>
+                <w:noProof/>
+                <w:webHidden/>
+              </w:rPr>
+              <w:fldChar w:fldCharType="separate"/>
+            </w:r>
+            <w:r>
+              <w:rPr>
+                <w:noProof/>
+                <w:webHidden/>
+              </w:rPr>
+              <w:t>13</w:t>
+            </w:r>
+            <w:r>
+              <w:rPr>
+                <w:noProof/>
+                <w:webHidden/>
+              </w:rPr>
+              <w:fldChar w:fldCharType="end"/>
+            </w:r>
+          </w:hyperlink>
+        </w:p>
+        <w:p>
+          <w:pPr>
+            <w:pStyle w:val="Sommario2"/>
+            <w:tabs>
+              <w:tab w:val="right" w:leader="dot" w:pos="9628"/>
+            </w:tabs>
+            <w:rPr>
+              <w:noProof/>
+            </w:rPr>
+          </w:pPr>
+          <w:hyperlink w:anchor="_Toc126771610" w:history="1">
+            <w:r>
+              <w:rPr>
+                <w:rStyle w:val="Collegamentoipertestuale"/>
+                <w:noProof/>
+              </w:rPr>
+              <w:t>Dijkstra</w:t>
+            </w:r>
+            <w:r>
+              <w:rPr>
+                <w:noProof/>
+                <w:webHidden/>
+              </w:rPr>
+              <w:tab/>
+            </w:r>
+            <w:r>
+              <w:rPr>
+                <w:noProof/>
+                <w:webHidden/>
+              </w:rPr>
+              <w:fldChar w:fldCharType="begin"/>
+            </w:r>
+            <w:r>
+              <w:rPr>
+                <w:noProof/>
+                <w:webHidden/>
+              </w:rPr>
+              <w:instrText xml:space="preserve"> PAGEREF _Toc126771610 \h </w:instrText>
+            </w:r>
+            <w:r>
+              <w:rPr>
+                <w:noProof/>
+                <w:webHidden/>
+              </w:rPr>
+            </w:r>
+            <w:r>
+              <w:rPr>
+                <w:noProof/>
+                <w:webHidden/>
+              </w:rPr>
+              <w:fldChar w:fldCharType="separate"/>
+            </w:r>
+            <w:r>
+              <w:rPr>
+                <w:noProof/>
+                <w:webHidden/>
+              </w:rPr>
+              <w:t>13</w:t>
+            </w:r>
+            <w:r>
+              <w:rPr>
+                <w:noProof/>
+                <w:webHidden/>
+              </w:rPr>
+              <w:fldChar w:fldCharType="end"/>
+            </w:r>
+          </w:hyperlink>
+        </w:p>
+        <w:p>
+          <w:pPr>
+            <w:pStyle w:val="Sommario1"/>
+            <w:tabs>
+              <w:tab w:val="right" w:leader="dot" w:pos="9628"/>
+            </w:tabs>
+            <w:rPr>
+              <w:noProof/>
+            </w:rPr>
+          </w:pPr>
+          <w:hyperlink w:anchor="_Toc126771611" w:history="1">
+            <w:r>
+              <w:rPr>
+                <w:rStyle w:val="Collegamentoipertestuale"/>
+                <w:noProof/>
+              </w:rPr>
+              <w:t>AMPL</w:t>
+            </w:r>
+            <w:r>
+              <w:rPr>
+                <w:noProof/>
+                <w:webHidden/>
+              </w:rPr>
+              <w:tab/>
+            </w:r>
+            <w:r>
+              <w:rPr>
+                <w:noProof/>
+                <w:webHidden/>
+              </w:rPr>
+              <w:fldChar w:fldCharType="begin"/>
+            </w:r>
+            <w:r>
+              <w:rPr>
+                <w:noProof/>
+                <w:webHidden/>
+              </w:rPr>
+              <w:instrText xml:space="preserve"> PAGEREF _Toc126771611 \h </w:instrText>
+            </w:r>
+            <w:r>
+              <w:rPr>
+                <w:noProof/>
+                <w:webHidden/>
+              </w:rPr>
+            </w:r>
+            <w:r>
+              <w:rPr>
+                <w:noProof/>
+                <w:webHidden/>
+              </w:rPr>
+              <w:fldChar w:fldCharType="separate"/>
+            </w:r>
+            <w:r>
+              <w:rPr>
+                <w:noProof/>
+                <w:webHidden/>
+              </w:rPr>
+              <w:t>14</w:t>
+            </w:r>
+            <w:r>
+              <w:rPr>
+                <w:noProof/>
+                <w:webHidden/>
+              </w:rPr>
+              <w:fldChar w:fldCharType="end"/>
+            </w:r>
+          </w:hyperlink>
+        </w:p>
+        <w:p>
+          <w:r>
+            <w:rPr>
+              <w:b/>
+              <w:bCs/>
+            </w:rPr>
+            <w:fldChar w:fldCharType="end"/>
+          </w:r>
+        </w:p>
+      </w:sdtContent>
+    </w:sdt>
     <w:p>
       <w:pPr>
         <w:rPr>
@@ -12,14 +808,22 @@
         <w:rPr>
           <w:u w:val="single"/>
         </w:rPr>
+        <w:br w:type="page"/>
+      </w:r>
+    </w:p>
+    <w:p>
+      <w:pPr>
+        <w:pStyle w:val="Titolo1"/>
+      </w:pPr>
+      <w:bookmarkStart w:id="0" w:name="_Toc126771601"/>
+      <w:r>
+        <w:lastRenderedPageBreak/>
         <w:t>Programmazione Lineare</w:t>
       </w:r>
       <w:r>
-        <w:rPr>
-          <w:u w:val="single"/>
-        </w:rPr>
         <w:t xml:space="preserve"> &amp; Modellazione</w:t>
       </w:r>
+      <w:bookmarkEnd w:id="0"/>
     </w:p>
     <w:p>
       <w:r>
@@ -42,7 +846,7 @@
                     <pic:cNvPicPr/>
                   </pic:nvPicPr>
                   <pic:blipFill>
-                    <a:blip r:embed="rId7"/>
+                    <a:blip r:embed="rId8"/>
                     <a:stretch>
                       <a:fillRect/>
                     </a:stretch>
@@ -69,7 +873,7 @@
           <w:noProof/>
         </w:rPr>
         <w:drawing>
-          <wp:anchor distT="0" distB="0" distL="114300" distR="114300" simplePos="0" relativeHeight="251653632" behindDoc="0" locked="0" layoutInCell="1" allowOverlap="1" wp14:anchorId="706FA4FE" wp14:editId="2B7C1AB6">
+          <wp:anchor distT="0" distB="0" distL="114300" distR="114300" simplePos="0" relativeHeight="251652096" behindDoc="0" locked="0" layoutInCell="1" allowOverlap="1" wp14:anchorId="706FA4FE" wp14:editId="70A5C2C7">
             <wp:simplePos x="0" y="0"/>
             <wp:positionH relativeFrom="column">
               <wp:posOffset>-432054</wp:posOffset>
@@ -92,7 +896,7 @@
                     <pic:cNvPicPr/>
                   </pic:nvPicPr>
                   <pic:blipFill>
-                    <a:blip r:embed="rId8">
+                    <a:blip r:embed="rId9">
                       <a:extLst>
                         <a:ext uri="{28A0092B-C50C-407E-A947-70E740481C1C}">
                           <a14:useLocalDpi xmlns:a14="http://schemas.microsoft.com/office/drawing/2010/main" val="0"/>
@@ -123,7 +927,7 @@
           <w:noProof/>
         </w:rPr>
         <w:drawing>
-          <wp:anchor distT="0" distB="0" distL="114300" distR="114300" simplePos="0" relativeHeight="251656704" behindDoc="0" locked="0" layoutInCell="1" allowOverlap="1" wp14:anchorId="620F543B" wp14:editId="22D26BBA">
+          <wp:anchor distT="0" distB="0" distL="114300" distR="114300" simplePos="0" relativeHeight="251655168" behindDoc="0" locked="0" layoutInCell="1" allowOverlap="1" wp14:anchorId="620F543B" wp14:editId="1A2890FC">
             <wp:simplePos x="0" y="0"/>
             <wp:positionH relativeFrom="column">
               <wp:posOffset>2993102</wp:posOffset>
@@ -146,7 +950,7 @@
                     <pic:cNvPicPr/>
                   </pic:nvPicPr>
                   <pic:blipFill>
-                    <a:blip r:embed="rId9">
+                    <a:blip r:embed="rId10">
                       <a:extLst>
                         <a:ext uri="{28A0092B-C50C-407E-A947-70E740481C1C}">
                           <a14:useLocalDpi xmlns:a14="http://schemas.microsoft.com/office/drawing/2010/main" val="0"/>
@@ -189,7 +993,7 @@
           <w:noProof/>
         </w:rPr>
         <w:drawing>
-          <wp:anchor distT="0" distB="0" distL="114300" distR="114300" simplePos="0" relativeHeight="251659776" behindDoc="0" locked="0" layoutInCell="1" allowOverlap="1" wp14:anchorId="49EDF397" wp14:editId="0A852796">
+          <wp:anchor distT="0" distB="0" distL="114300" distR="114300" simplePos="0" relativeHeight="251661312" behindDoc="0" locked="0" layoutInCell="1" allowOverlap="1" wp14:anchorId="49EDF397" wp14:editId="6A7E5135">
             <wp:simplePos x="0" y="0"/>
             <wp:positionH relativeFrom="column">
               <wp:posOffset>-567690</wp:posOffset>
@@ -212,7 +1016,7 @@
                     <pic:cNvPicPr/>
                   </pic:nvPicPr>
                   <pic:blipFill>
-                    <a:blip r:embed="rId10">
+                    <a:blip r:embed="rId11">
                       <a:extLst>
                         <a:ext uri="{28A0092B-C50C-407E-A947-70E740481C1C}">
                           <a14:useLocalDpi xmlns:a14="http://schemas.microsoft.com/office/drawing/2010/main" val="0"/>
@@ -290,7 +1094,7 @@
                     <pic:cNvPicPr/>
                   </pic:nvPicPr>
                   <pic:blipFill>
-                    <a:blip r:embed="rId11"/>
+                    <a:blip r:embed="rId12"/>
                     <a:stretch>
                       <a:fillRect/>
                     </a:stretch>
@@ -322,7 +1126,7 @@
         </w:rPr>
         <w:lastRenderedPageBreak/>
         <w:drawing>
-          <wp:anchor distT="0" distB="0" distL="114300" distR="114300" simplePos="0" relativeHeight="251654656" behindDoc="0" locked="0" layoutInCell="1" allowOverlap="1" wp14:anchorId="0F460C36" wp14:editId="38C2C37D">
+          <wp:anchor distT="0" distB="0" distL="114300" distR="114300" simplePos="0" relativeHeight="251653120" behindDoc="0" locked="0" layoutInCell="1" allowOverlap="1" wp14:anchorId="0F460C36" wp14:editId="222E3844">
             <wp:simplePos x="0" y="0"/>
             <wp:positionH relativeFrom="column">
               <wp:posOffset>-285468</wp:posOffset>
@@ -347,7 +1151,7 @@
                     </pic:cNvPicPr>
                   </pic:nvPicPr>
                   <pic:blipFill>
-                    <a:blip r:embed="rId12" cstate="print">
+                    <a:blip r:embed="rId13" cstate="print">
                       <a:extLst>
                         <a:ext uri="{28A0092B-C50C-407E-A947-70E740481C1C}">
                           <a14:useLocalDpi xmlns:a14="http://schemas.microsoft.com/office/drawing/2010/main" val="0"/>
@@ -391,7 +1195,7 @@
           <w:noProof/>
         </w:rPr>
         <w:drawing>
-          <wp:anchor distT="0" distB="0" distL="114300" distR="114300" simplePos="0" relativeHeight="251661824" behindDoc="0" locked="0" layoutInCell="1" allowOverlap="1" wp14:anchorId="21920CC0" wp14:editId="56EA2BB1">
+          <wp:anchor distT="0" distB="0" distL="114300" distR="114300" simplePos="0" relativeHeight="251663360" behindDoc="0" locked="0" layoutInCell="1" allowOverlap="1" wp14:anchorId="21920CC0" wp14:editId="586403BD">
             <wp:simplePos x="0" y="0"/>
             <wp:positionH relativeFrom="column">
               <wp:posOffset>343182</wp:posOffset>
@@ -416,7 +1220,7 @@
                     </pic:cNvPicPr>
                   </pic:nvPicPr>
                   <pic:blipFill>
-                    <a:blip r:embed="rId13">
+                    <a:blip r:embed="rId14">
                       <a:extLst>
                         <a:ext uri="{28A0092B-C50C-407E-A947-70E740481C1C}">
                           <a14:useLocalDpi xmlns:a14="http://schemas.microsoft.com/office/drawing/2010/main" val="0"/>
@@ -477,7 +1281,10 @@
     </w:p>
     <w:p>
       <w:r>
-        <w:t>Per i 6 crediti:</w:t>
+        <w:t>Per i 6 crediti</w:t>
+      </w:r>
+      <w:r>
+        <w:t xml:space="preserve"> (ciò vuol dire per i 7 sì):</w:t>
       </w:r>
     </w:p>
     <w:p>
@@ -502,6 +1309,18 @@
       </w:pPr>
       <w:r>
         <w:t>No dimensionamento variabile big M</w:t>
+      </w:r>
+    </w:p>
+    <w:p>
+      <w:pPr>
+        <w:pStyle w:val="Paragrafoelenco"/>
+        <w:numPr>
+          <w:ilvl w:val="0"/>
+          <w:numId w:val="7"/>
+        </w:numPr>
+      </w:pPr>
+      <w:r>
+        <w:t>No esercizi dello zaino 0-1</w:t>
       </w:r>
     </w:p>
     <w:p>
@@ -838,7 +1657,7 @@
           <w:numId w:val="6"/>
         </w:numPr>
       </w:pPr>
-      <w:bookmarkStart w:id="0" w:name="_Hlk125376982"/>
+      <w:bookmarkStart w:id="1" w:name="_Hlk125376982"/>
       <w:r>
         <w:rPr>
           <w:rFonts w:eastAsiaTheme="minorEastAsia"/>
@@ -861,7 +1680,7 @@
         <w:lastRenderedPageBreak/>
         <w:t xml:space="preserve">Se vincolo logico, usare </w:t>
       </w:r>
-      <w:bookmarkStart w:id="1" w:name="_Hlk125377005"/>
+      <w:bookmarkStart w:id="2" w:name="_Hlk125377005"/>
       <w:r>
         <w:rPr>
           <w:rFonts w:eastAsiaTheme="minorEastAsia"/>
@@ -928,7 +1747,7 @@
           </m:sub>
         </m:sSub>
       </m:oMath>
-      <w:bookmarkEnd w:id="1"/>
+      <w:bookmarkEnd w:id="2"/>
     </w:p>
     <w:p>
       <w:pPr>
@@ -1140,7 +1959,7 @@
         </m:sSub>
       </m:oMath>
     </w:p>
-    <w:bookmarkEnd w:id="0"/>
+    <w:bookmarkEnd w:id="1"/>
     <w:p>
       <w:pPr>
         <w:pStyle w:val="Paragrafoelenco"/>
@@ -1164,7 +1983,7 @@
           <w:numId w:val="6"/>
         </w:numPr>
       </w:pPr>
-      <w:bookmarkStart w:id="2" w:name="_Hlk125377134"/>
+      <w:bookmarkStart w:id="3" w:name="_Hlk125377134"/>
       <w:r>
         <w:rPr>
           <w:i/>
@@ -1179,7 +1998,7 @@
         <w:t xml:space="preserve"> a variabili logiche già presenti e poi aggiunte in funzione obiettivo</w:t>
       </w:r>
     </w:p>
-    <w:bookmarkEnd w:id="2"/>
+    <w:bookmarkEnd w:id="3"/>
     <w:p>
       <w:pPr>
         <w:pStyle w:val="Paragrafoelenco"/>
@@ -1224,7 +2043,7 @@
           <w:numId w:val="6"/>
         </w:numPr>
       </w:pPr>
-      <w:bookmarkStart w:id="3" w:name="_Hlk125377208"/>
+      <w:bookmarkStart w:id="4" w:name="_Hlk125377208"/>
       <w:r>
         <w:t>Variabili decisionali &lt;= cap. minima</w:t>
       </w:r>
@@ -1241,7 +2060,7 @@
         <w:t>Variabili decisionali &gt;= cap. massima</w:t>
       </w:r>
     </w:p>
-    <w:bookmarkEnd w:id="3"/>
+    <w:bookmarkEnd w:id="4"/>
     <w:p>
       <w:pPr>
         <w:pStyle w:val="Paragrafoelenco"/>
@@ -1306,28 +2125,19 @@
     </w:p>
     <w:p>
       <w:pPr>
-        <w:rPr>
-          <w:u w:val="single"/>
-        </w:rPr>
-      </w:pPr>
-      <w:r>
-        <w:rPr>
-          <w:u w:val="single"/>
-        </w:rPr>
+        <w:pStyle w:val="Titolo1"/>
+      </w:pPr>
+      <w:bookmarkStart w:id="5" w:name="_Toc126771602"/>
+      <w:r>
         <w:t>Simples</w:t>
       </w:r>
       <w:r>
-        <w:rPr>
-          <w:u w:val="single"/>
-        </w:rPr>
         <w:t>so</w:t>
       </w:r>
       <w:r>
-        <w:rPr>
-          <w:u w:val="single"/>
-        </w:rPr>
         <w:t>: Esercizi pratici</w:t>
       </w:r>
+      <w:bookmarkEnd w:id="5"/>
     </w:p>
     <w:p>
       <w:r>
@@ -3389,6 +4199,31 @@
           <w:rFonts w:eastAsiaTheme="minorEastAsia"/>
         </w:rPr>
         <w:t xml:space="preserve"> sarà pari a 0, distinguendo opportunamente tra saturi e laschi). </w:t>
+      </w:r>
+    </w:p>
+    <w:p>
+      <w:pPr>
+        <w:spacing w:after="0"/>
+        <w:rPr>
+          <w:rFonts w:eastAsiaTheme="minorEastAsia"/>
+        </w:rPr>
+      </w:pPr>
+    </w:p>
+    <w:p>
+      <w:pPr>
+        <w:spacing w:after="0"/>
+        <w:rPr>
+          <w:rFonts w:eastAsiaTheme="minorEastAsia"/>
+        </w:rPr>
+      </w:pPr>
+      <w:r>
+        <w:rPr>
+          <w:rFonts w:eastAsiaTheme="minorEastAsia"/>
+        </w:rPr>
+        <w:t>Si può inoltre dire che “</w:t>
+      </w:r>
+      <w:r>
+        <w:t>per verifica, i valori della funzione obiettivo e il modo di soddisfazione dei vincoli possono essere controllati sostituendo i valori delle variabili nella formulazione originaria”.</w:t>
       </w:r>
     </w:p>
     <w:p>
@@ -3692,27 +4527,23 @@
     </w:p>
     <w:p>
       <w:pPr>
-        <w:spacing w:after="0"/>
+        <w:rPr>
+          <w:rFonts w:eastAsiaTheme="minorEastAsia"/>
+        </w:rPr>
+      </w:pPr>
+      <w:r>
         <w:rPr>
           <w:rFonts w:eastAsiaTheme="minorEastAsia"/>
           <w:u w:val="single"/>
         </w:rPr>
-      </w:pPr>
-      <w:r>
-        <w:rPr>
-          <w:rFonts w:eastAsiaTheme="minorEastAsia"/>
-          <w:u w:val="single"/>
-        </w:rPr>
-        <w:t>Domande teoriche sul simplesso</w:t>
-      </w:r>
-    </w:p>
-    <w:p>
-      <w:pPr>
-        <w:spacing w:after="0"/>
-        <w:rPr>
-          <w:rFonts w:eastAsiaTheme="minorEastAsia"/>
-        </w:rPr>
-      </w:pPr>
+        <w:t>Info pratiche</w:t>
+      </w:r>
+      <w:r>
+        <w:rPr>
+          <w:rFonts w:eastAsiaTheme="minorEastAsia"/>
+        </w:rPr>
+        <w:t>:</w:t>
+      </w:r>
     </w:p>
     <w:p>
       <w:pPr>
@@ -3729,6 +4560,97 @@
         <w:rPr>
           <w:rFonts w:eastAsiaTheme="minorEastAsia"/>
         </w:rPr>
+        <w:t xml:space="preserve">Illimitato </w:t>
+      </w:r>
+      <w:r>
+        <w:rPr>
+          <w:rFonts w:eastAsiaTheme="minorEastAsia"/>
+        </w:rPr>
+        <w:sym w:font="Wingdings" w:char="F0E0"/>
+      </w:r>
+      <w:r>
+        <w:rPr>
+          <w:rFonts w:eastAsiaTheme="minorEastAsia"/>
+        </w:rPr>
+        <w:t xml:space="preserve"> Tutta colonna sotto un costo ridotto &lt;=0</w:t>
+      </w:r>
+    </w:p>
+    <w:p>
+      <w:pPr>
+        <w:pStyle w:val="Paragrafoelenco"/>
+        <w:numPr>
+          <w:ilvl w:val="0"/>
+          <w:numId w:val="1"/>
+        </w:numPr>
+        <w:rPr>
+          <w:rFonts w:eastAsiaTheme="minorEastAsia"/>
+        </w:rPr>
+      </w:pPr>
+      <w:r>
+        <w:rPr>
+          <w:rFonts w:eastAsiaTheme="minorEastAsia"/>
+        </w:rPr>
+        <w:t xml:space="preserve">Degenere </w:t>
+      </w:r>
+      <w:r>
+        <w:rPr>
+          <w:rFonts w:eastAsiaTheme="minorEastAsia"/>
+        </w:rPr>
+        <w:sym w:font="Wingdings" w:char="F0E0"/>
+      </w:r>
+      <w:r>
+        <w:rPr>
+          <w:rFonts w:eastAsiaTheme="minorEastAsia"/>
+        </w:rPr>
+        <w:t xml:space="preserve"> La f.o. mantiene stesso valore (non aumenta e rimane con valore uguale)</w:t>
+      </w:r>
+      <w:r>
+        <w:rPr>
+          <w:rFonts w:eastAsiaTheme="minorEastAsia"/>
+        </w:rPr>
+        <w:br w:type="page"/>
+      </w:r>
+    </w:p>
+    <w:p>
+      <w:pPr>
+        <w:pStyle w:val="Titolo1"/>
+        <w:rPr>
+          <w:rFonts w:eastAsiaTheme="minorEastAsia"/>
+        </w:rPr>
+      </w:pPr>
+      <w:bookmarkStart w:id="6" w:name="_Toc126771603"/>
+      <w:r>
+        <w:rPr>
+          <w:rFonts w:eastAsiaTheme="minorEastAsia"/>
+        </w:rPr>
+        <w:lastRenderedPageBreak/>
+        <w:t>Domande teoriche sul simplesso</w:t>
+      </w:r>
+      <w:bookmarkEnd w:id="6"/>
+    </w:p>
+    <w:p>
+      <w:pPr>
+        <w:spacing w:after="0"/>
+        <w:rPr>
+          <w:rFonts w:eastAsiaTheme="minorEastAsia"/>
+        </w:rPr>
+      </w:pPr>
+    </w:p>
+    <w:p>
+      <w:pPr>
+        <w:pStyle w:val="Paragrafoelenco"/>
+        <w:numPr>
+          <w:ilvl w:val="0"/>
+          <w:numId w:val="1"/>
+        </w:numPr>
+        <w:rPr>
+          <w:rFonts w:eastAsiaTheme="minorEastAsia"/>
+        </w:rPr>
+      </w:pPr>
+      <w:r>
+        <w:rPr>
+          <w:rFonts w:eastAsiaTheme="minorEastAsia"/>
+        </w:rPr>
         <w:t>Individuazione basi ottime</w:t>
       </w:r>
       <w:r>
@@ -3810,7 +4732,6 @@
         <w:rPr>
           <w:rFonts w:eastAsiaTheme="minorEastAsia"/>
         </w:rPr>
-        <w:lastRenderedPageBreak/>
         <w:t xml:space="preserve">Basta individuare il valore di </w:t>
       </w:r>
       <m:oMath>
@@ -4114,6 +5035,24 @@
     <w:p>
       <w:pPr>
         <w:pStyle w:val="Paragrafoelenco"/>
+        <w:numPr>
+          <w:ilvl w:val="2"/>
+          <w:numId w:val="1"/>
+        </w:numPr>
+        <w:rPr>
+          <w:rFonts w:eastAsiaTheme="minorEastAsia"/>
+        </w:rPr>
+      </w:pPr>
+      <w:r>
+        <w:rPr>
+          <w:rFonts w:eastAsiaTheme="minorEastAsia"/>
+        </w:rPr>
+        <w:t>Il costo sarà negativo di solito della f.o.; è tutto normale, dato che vuol dire che migliora con la successiva iterazione (se non è degenere, naturalmente)</w:t>
+      </w:r>
+    </w:p>
+    <w:p>
+      <w:pPr>
+        <w:pStyle w:val="Paragrafoelenco"/>
         <w:ind w:left="2160"/>
         <w:rPr>
           <w:rFonts w:eastAsiaTheme="minorEastAsia"/>
@@ -4315,7 +5254,19 @@
         <w:rPr>
           <w:rFonts w:eastAsiaTheme="minorEastAsia"/>
         </w:rPr>
-        <w:t>Se invece ho che non ho due variabili con rapporto minimo, allora l’iterazione non sarà degenere e quindi il vertice del poliedro cambia valore</w:t>
+        <w:t xml:space="preserve">Se invece </w:t>
+      </w:r>
+      <w:r>
+        <w:rPr>
+          <w:rFonts w:eastAsiaTheme="minorEastAsia"/>
+        </w:rPr>
+        <w:t>non</w:t>
+      </w:r>
+      <w:r>
+        <w:rPr>
+          <w:rFonts w:eastAsiaTheme="minorEastAsia"/>
+        </w:rPr>
+        <w:t xml:space="preserve"> ho due variabili con rapporto minimo, allora l’iterazione non sarà degenere e quindi il vertice del poliedro cambia valore</w:t>
       </w:r>
       <w:r>
         <w:rPr>
@@ -4476,6 +5427,19 @@
     </w:p>
     <w:p>
       <w:pPr>
+        <w:rPr>
+          <w:rFonts w:eastAsiaTheme="minorEastAsia"/>
+        </w:rPr>
+      </w:pPr>
+      <w:r>
+        <w:rPr>
+          <w:rFonts w:eastAsiaTheme="minorEastAsia"/>
+        </w:rPr>
+        <w:br w:type="page"/>
+      </w:r>
+    </w:p>
+    <w:p>
+      <w:pPr>
         <w:pStyle w:val="Paragrafoelenco"/>
         <w:numPr>
           <w:ilvl w:val="1"/>
@@ -4490,6 +5454,7 @@
         <w:rPr>
           <w:rFonts w:eastAsiaTheme="minorEastAsia"/>
         </w:rPr>
+        <w:lastRenderedPageBreak/>
         <w:t>È ottima?</w:t>
       </w:r>
     </w:p>
@@ -4598,6 +5563,15 @@
     <w:p>
       <w:pPr>
         <w:pStyle w:val="Paragrafoelenco"/>
+        <w:ind w:left="1440"/>
+        <w:rPr>
+          <w:rFonts w:eastAsiaTheme="minorEastAsia"/>
+        </w:rPr>
+      </w:pPr>
+    </w:p>
+    <w:p>
+      <w:pPr>
+        <w:pStyle w:val="Paragrafoelenco"/>
         <w:numPr>
           <w:ilvl w:val="0"/>
           <w:numId w:val="1"/>
@@ -4610,7 +5584,6 @@
         <w:rPr>
           <w:rFonts w:eastAsiaTheme="minorEastAsia"/>
         </w:rPr>
-        <w:lastRenderedPageBreak/>
         <w:t xml:space="preserve">Su quali elementi è possibile effettuare il pivot secondo le regole del simplesso (indipendentemente </w:t>
       </w:r>
       <w:r>
@@ -4867,6 +5840,16 @@
         </w:rPr>
         <w:t xml:space="preserve"> (teorema della dualità forte)</w:t>
       </w:r>
+    </w:p>
+    <w:p>
+      <w:pPr>
+        <w:pStyle w:val="Paragrafoelenco"/>
+        <w:ind w:left="2160"/>
+        <w:jc w:val="both"/>
+        <w:rPr>
+          <w:rFonts w:eastAsiaTheme="minorEastAsia"/>
+        </w:rPr>
+      </w:pPr>
     </w:p>
     <w:p>
       <w:pPr>
@@ -5328,6 +6311,7 @@
         <w:rPr>
           <w:rFonts w:eastAsiaTheme="minorEastAsia"/>
         </w:rPr>
+        <w:lastRenderedPageBreak/>
         <w:t>Se riesco a seguito di tutto il pivot ad ottenere una soluzione ammissibile, posso applicare il metodo del simplesso e risolvere.</w:t>
       </w:r>
     </w:p>
@@ -5373,7 +6357,7 @@
           <w:noProof/>
         </w:rPr>
         <w:drawing>
-          <wp:anchor distT="0" distB="0" distL="114300" distR="114300" simplePos="0" relativeHeight="251655680" behindDoc="0" locked="0" layoutInCell="1" allowOverlap="1" wp14:anchorId="3E423068" wp14:editId="0140A592">
+          <wp:anchor distT="0" distB="0" distL="114300" distR="114300" simplePos="0" relativeHeight="251654144" behindDoc="0" locked="0" layoutInCell="1" allowOverlap="1" wp14:anchorId="3E423068" wp14:editId="623158CD">
             <wp:simplePos x="0" y="0"/>
             <wp:positionH relativeFrom="column">
               <wp:posOffset>4019550</wp:posOffset>
@@ -5396,7 +6380,7 @@
                     <pic:cNvPicPr/>
                   </pic:nvPicPr>
                   <pic:blipFill>
-                    <a:blip r:embed="rId14">
+                    <a:blip r:embed="rId15">
                       <a:extLst>
                         <a:ext uri="{28A0092B-C50C-407E-A947-70E740481C1C}">
                           <a14:useLocalDpi xmlns:a14="http://schemas.microsoft.com/office/drawing/2010/main" val="0"/>
@@ -5449,7 +6433,7 @@
                     <pic:cNvPicPr/>
                   </pic:nvPicPr>
                   <pic:blipFill>
-                    <a:blip r:embed="rId15"/>
+                    <a:blip r:embed="rId16"/>
                     <a:stretch>
                       <a:fillRect/>
                     </a:stretch>
@@ -5488,7 +6472,7 @@
           <w:noProof/>
         </w:rPr>
         <w:drawing>
-          <wp:anchor distT="0" distB="0" distL="114300" distR="114300" simplePos="0" relativeHeight="251660800" behindDoc="0" locked="0" layoutInCell="1" allowOverlap="1" wp14:anchorId="37AD768B" wp14:editId="314C4B1B">
+          <wp:anchor distT="0" distB="0" distL="114300" distR="114300" simplePos="0" relativeHeight="251662336" behindDoc="0" locked="0" layoutInCell="1" allowOverlap="1" wp14:anchorId="37AD768B" wp14:editId="0AFE49DB">
             <wp:simplePos x="0" y="0"/>
             <wp:positionH relativeFrom="column">
               <wp:posOffset>1154430</wp:posOffset>
@@ -5511,7 +6495,7 @@
                     <pic:cNvPicPr/>
                   </pic:nvPicPr>
                   <pic:blipFill>
-                    <a:blip r:embed="rId16">
+                    <a:blip r:embed="rId17">
                       <a:extLst>
                         <a:ext uri="{28A0092B-C50C-407E-A947-70E740481C1C}">
                           <a14:useLocalDpi xmlns:a14="http://schemas.microsoft.com/office/drawing/2010/main" val="0"/>
@@ -5548,22 +6532,7 @@
     </w:p>
     <w:p>
       <w:pPr>
-        <w:rPr>
-          <w:rFonts w:eastAsiaTheme="minorEastAsia"/>
-          <w:u w:val="single"/>
-        </w:rPr>
-      </w:pPr>
-    </w:p>
-    <w:p>
-      <w:pPr>
-        <w:rPr>
-          <w:rFonts w:eastAsiaTheme="minorEastAsia"/>
-          <w:u w:val="single"/>
-        </w:rPr>
-      </w:pPr>
-    </w:p>
-    <w:p>
-      <w:pPr>
+        <w:pStyle w:val="Titolo1"/>
         <w:rPr>
           <w:rFonts w:eastAsiaTheme="minorEastAsia"/>
         </w:rPr>
@@ -5572,14 +6541,35 @@
         <w:rPr>
           <w:noProof/>
         </w:rPr>
+        <w:t xml:space="preserve"> </w:t>
+      </w:r>
+      <w:bookmarkStart w:id="7" w:name="_Toc126771604"/>
+      <w:r>
+        <w:rPr>
+          <w:rFonts w:eastAsiaTheme="minorEastAsia"/>
+        </w:rPr>
+        <w:t>Condizioni primale/duale e passaggio al problema duale</w:t>
+      </w:r>
+      <w:bookmarkEnd w:id="7"/>
+    </w:p>
+    <w:p>
+      <w:pPr>
+        <w:rPr>
+          <w:rFonts w:eastAsiaTheme="minorEastAsia"/>
+        </w:rPr>
+      </w:pPr>
+      <w:r>
+        <w:rPr>
+          <w:noProof/>
+        </w:rPr>
         <w:drawing>
-          <wp:anchor distT="0" distB="0" distL="114300" distR="114300" simplePos="0" relativeHeight="251657728" behindDoc="0" locked="0" layoutInCell="1" allowOverlap="1" wp14:anchorId="0ECA9B00" wp14:editId="7D7B85D3">
+          <wp:anchor distT="0" distB="0" distL="114300" distR="114300" simplePos="0" relativeHeight="251657216" behindDoc="0" locked="0" layoutInCell="1" allowOverlap="1" wp14:anchorId="0ECA9B00" wp14:editId="214EC53A">
             <wp:simplePos x="0" y="0"/>
             <wp:positionH relativeFrom="margin">
-              <wp:posOffset>3242310</wp:posOffset>
+              <wp:posOffset>3449774</wp:posOffset>
             </wp:positionH>
             <wp:positionV relativeFrom="paragraph">
-              <wp:posOffset>-96867</wp:posOffset>
+              <wp:posOffset>76745</wp:posOffset>
             </wp:positionV>
             <wp:extent cx="3277870" cy="2336800"/>
             <wp:effectExtent l="0" t="0" r="0" b="6350"/>
@@ -5596,7 +6586,7 @@
                     <pic:cNvPicPr/>
                   </pic:nvPicPr>
                   <pic:blipFill>
-                    <a:blip r:embed="rId17">
+                    <a:blip r:embed="rId18">
                       <a:extLst>
                         <a:ext uri="{28A0092B-C50C-407E-A947-70E740481C1C}">
                           <a14:useLocalDpi xmlns:a14="http://schemas.microsoft.com/office/drawing/2010/main" val="0"/>
@@ -5632,31 +6622,11 @@
         <w:rPr>
           <w:noProof/>
         </w:rPr>
-        <w:t xml:space="preserve"> </w:t>
-      </w:r>
-      <w:r>
-        <w:rPr>
-          <w:rFonts w:eastAsiaTheme="minorEastAsia"/>
-          <w:u w:val="single"/>
-        </w:rPr>
-        <w:t>Condizioni primale/duale e passaggio al problema duale</w:t>
-      </w:r>
-    </w:p>
-    <w:p>
-      <w:pPr>
-        <w:rPr>
-          <w:rFonts w:eastAsiaTheme="minorEastAsia"/>
-        </w:rPr>
-      </w:pPr>
-      <w:r>
-        <w:rPr>
-          <w:noProof/>
-        </w:rPr>
         <w:drawing>
-          <wp:anchor distT="0" distB="0" distL="114300" distR="114300" simplePos="0" relativeHeight="251658752" behindDoc="0" locked="0" layoutInCell="1" allowOverlap="1" wp14:anchorId="1F84BE9F" wp14:editId="06C9E5E5">
+          <wp:anchor distT="0" distB="0" distL="114300" distR="114300" simplePos="0" relativeHeight="251660288" behindDoc="0" locked="0" layoutInCell="1" allowOverlap="1" wp14:anchorId="1F84BE9F" wp14:editId="65F105F4">
             <wp:simplePos x="0" y="0"/>
             <wp:positionH relativeFrom="column">
-              <wp:posOffset>-164465</wp:posOffset>
+              <wp:posOffset>127</wp:posOffset>
             </wp:positionH>
             <wp:positionV relativeFrom="paragraph">
               <wp:posOffset>308610</wp:posOffset>
@@ -5676,7 +6646,7 @@
                     <pic:cNvPicPr/>
                   </pic:nvPicPr>
                   <pic:blipFill>
-                    <a:blip r:embed="rId18">
+                    <a:blip r:embed="rId19">
                       <a:extLst>
                         <a:ext uri="{28A0092B-C50C-407E-A947-70E740481C1C}">
                           <a14:useLocalDpi xmlns:a14="http://schemas.microsoft.com/office/drawing/2010/main" val="0"/>
@@ -5734,15 +6704,33 @@
       <w:pPr>
         <w:rPr>
           <w:rFonts w:eastAsiaTheme="minorEastAsia"/>
-        </w:rPr>
-      </w:pPr>
-      <w:r>
-        <w:rPr>
-          <w:rFonts w:eastAsiaTheme="minorEastAsia"/>
           <w:u w:val="single"/>
         </w:rPr>
+      </w:pPr>
+    </w:p>
+    <w:p>
+      <w:pPr>
+        <w:rPr>
+          <w:rFonts w:eastAsiaTheme="minorEastAsia"/>
+          <w:u w:val="single"/>
+        </w:rPr>
+      </w:pPr>
+    </w:p>
+    <w:p>
+      <w:pPr>
+        <w:pStyle w:val="Titolo2"/>
+        <w:rPr>
+          <w:rFonts w:eastAsiaTheme="minorEastAsia"/>
+        </w:rPr>
+      </w:pPr>
+      <w:bookmarkStart w:id="8" w:name="_Toc126771605"/>
+      <w:r>
+        <w:rPr>
+          <w:rFonts w:eastAsiaTheme="minorEastAsia"/>
+        </w:rPr>
         <w:t>Enunciare le condizioni di complementarietà primale-duale</w:t>
       </w:r>
+      <w:bookmarkEnd w:id="8"/>
     </w:p>
     <w:p>
       <w:pPr>
@@ -5772,7 +6760,7 @@
                     <pic:cNvPicPr/>
                   </pic:nvPicPr>
                   <pic:blipFill>
-                    <a:blip r:embed="rId19"/>
+                    <a:blip r:embed="rId20"/>
                     <a:stretch>
                       <a:fillRect/>
                     </a:stretch>
@@ -5795,18 +6783,19 @@
     </w:p>
     <w:p>
       <w:pPr>
-        <w:rPr>
-          <w:rFonts w:eastAsiaTheme="minorEastAsia"/>
-          <w:u w:val="single"/>
-        </w:rPr>
-      </w:pPr>
-      <w:r>
-        <w:rPr>
-          <w:rFonts w:eastAsiaTheme="minorEastAsia"/>
-          <w:u w:val="single"/>
+        <w:pStyle w:val="Titolo2"/>
+        <w:rPr>
+          <w:rFonts w:eastAsiaTheme="minorEastAsia"/>
+        </w:rPr>
+      </w:pPr>
+      <w:bookmarkStart w:id="9" w:name="_Toc126771606"/>
+      <w:r>
+        <w:rPr>
+          <w:rFonts w:eastAsiaTheme="minorEastAsia"/>
         </w:rPr>
         <w:t>Dualità</w:t>
       </w:r>
+      <w:bookmarkEnd w:id="9"/>
     </w:p>
     <w:p>
       <w:pPr>
@@ -5962,6 +6951,7 @@
         <w:rPr>
           <w:rFonts w:eastAsiaTheme="minorEastAsia"/>
         </w:rPr>
+        <w:lastRenderedPageBreak/>
         <w:t>Per ogni</w:t>
       </w:r>
       <w:r>
@@ -6418,7 +7408,6 @@
         <w:rPr>
           <w:rFonts w:eastAsiaTheme="minorEastAsia"/>
         </w:rPr>
-        <w:lastRenderedPageBreak/>
         <w:t>CCPD</w:t>
       </w:r>
       <w:r>
@@ -7834,6 +8823,19 @@
     </w:p>
     <w:p>
       <w:pPr>
+        <w:rPr>
+          <w:rFonts w:eastAsiaTheme="minorEastAsia"/>
+        </w:rPr>
+      </w:pPr>
+      <w:r>
+        <w:rPr>
+          <w:rFonts w:eastAsiaTheme="minorEastAsia"/>
+        </w:rPr>
+        <w:br w:type="page"/>
+      </w:r>
+    </w:p>
+    <w:p>
+      <w:pPr>
         <w:pStyle w:val="Paragrafoelenco"/>
         <w:numPr>
           <w:ilvl w:val="0"/>
@@ -7847,6 +8849,7 @@
         <w:rPr>
           <w:rFonts w:eastAsiaTheme="minorEastAsia"/>
         </w:rPr>
+        <w:lastRenderedPageBreak/>
         <w:t>Conclusioni</w:t>
       </w:r>
     </w:p>
@@ -8053,6 +9056,43 @@
         </w:rPr>
         <w:t>(Bad Ending)</w:t>
       </w:r>
+      <w:r>
+        <w:rPr>
+          <w:rFonts w:eastAsiaTheme="minorEastAsia"/>
+        </w:rPr>
+        <w:t xml:space="preserve"> </w:t>
+      </w:r>
+      <w:r>
+        <w:rPr>
+          <w:rFonts w:eastAsiaTheme="minorEastAsia"/>
+        </w:rPr>
+        <w:sym w:font="Wingdings" w:char="F0E0"/>
+      </w:r>
+      <w:r>
+        <w:rPr>
+          <w:rFonts w:eastAsiaTheme="minorEastAsia"/>
+        </w:rPr>
+        <w:t xml:space="preserve"> Si noti che</w:t>
+      </w:r>
+      <w:r>
+        <w:rPr>
+          <w:rFonts w:eastAsiaTheme="minorEastAsia"/>
+        </w:rPr>
+        <w:t xml:space="preserve"> il problema chiede “dimostrare </w:t>
+      </w:r>
+      <w:r>
+        <w:rPr>
+          <w:rFonts w:eastAsiaTheme="minorEastAsia"/>
+          <w:u w:val="single"/>
+        </w:rPr>
+        <w:t>se</w:t>
+      </w:r>
+      <w:r>
+        <w:rPr>
+          <w:rFonts w:eastAsiaTheme="minorEastAsia"/>
+        </w:rPr>
+        <w:t xml:space="preserve"> è ottima”, cosa che negli esercizi d’esame non capita mai</w:t>
+      </w:r>
     </w:p>
     <w:p>
       <w:pPr>
@@ -8074,63 +9114,19 @@
     </w:p>
     <w:p>
       <w:pPr>
-        <w:rPr>
-          <w:rFonts w:eastAsiaTheme="minorEastAsia"/>
-          <w:u w:val="single"/>
-        </w:rPr>
-      </w:pPr>
-      <w:r>
-        <w:rPr>
-          <w:rFonts w:eastAsiaTheme="minorEastAsia"/>
-          <w:u w:val="single"/>
-        </w:rPr>
-        <w:br w:type="page"/>
-      </w:r>
-    </w:p>
-    <w:p>
-      <w:pPr>
-        <w:rPr>
-          <w:rFonts w:eastAsiaTheme="minorEastAsia"/>
-          <w:u w:val="single"/>
-        </w:rPr>
-      </w:pPr>
-      <w:r>
-        <w:rPr>
-          <w:rFonts w:eastAsiaTheme="minorEastAsia"/>
-          <w:u w:val="single"/>
-        </w:rPr>
-        <w:lastRenderedPageBreak/>
+        <w:pStyle w:val="Titolo1"/>
+        <w:rPr>
+          <w:rFonts w:eastAsiaTheme="minorEastAsia"/>
+        </w:rPr>
+      </w:pPr>
+      <w:bookmarkStart w:id="10" w:name="_Toc126771607"/>
+      <w:r>
+        <w:rPr>
+          <w:rFonts w:eastAsiaTheme="minorEastAsia"/>
+        </w:rPr>
         <w:t>Branch and Bound</w:t>
       </w:r>
-      <w:r>
-        <w:rPr>
-          <w:rFonts w:eastAsiaTheme="minorEastAsia"/>
-          <w:u w:val="single"/>
-        </w:rPr>
-        <w:t xml:space="preserve"> </w:t>
-      </w:r>
-      <w:r>
-        <w:rPr>
-          <w:rFonts w:eastAsiaTheme="minorEastAsia"/>
-          <w:u w:val="single"/>
-          <w:lang w:val="en-US"/>
-        </w:rPr>
-        <w:sym w:font="Wingdings" w:char="F0E0"/>
-      </w:r>
-      <w:r>
-        <w:rPr>
-          <w:rFonts w:eastAsiaTheme="minorEastAsia"/>
-          <w:u w:val="single"/>
-        </w:rPr>
-        <w:t xml:space="preserve"> NO Esercizi dello Zaino (0</w:t>
-      </w:r>
-      <w:r>
-        <w:rPr>
-          <w:rFonts w:eastAsiaTheme="minorEastAsia"/>
-          <w:u w:val="single"/>
-        </w:rPr>
-        <w:t>-1)</w:t>
-      </w:r>
+      <w:bookmarkEnd w:id="10"/>
     </w:p>
     <w:p>
       <w:pPr>
@@ -8266,7 +9262,7 @@
           <w:rFonts w:eastAsiaTheme="minorEastAsia"/>
         </w:rPr>
       </w:pPr>
-      <w:bookmarkStart w:id="4" w:name="_Hlk124795133"/>
+      <w:bookmarkStart w:id="11" w:name="_Hlk124795133"/>
       <w:r>
         <w:rPr>
           <w:rFonts w:eastAsiaTheme="minorEastAsia"/>
@@ -8274,7 +9270,7 @@
         <w:t xml:space="preserve">Se si tratta di problema di minimo i LB aumentano (o non decrescono) di padre in figlio </w:t>
       </w:r>
     </w:p>
-    <w:bookmarkEnd w:id="4"/>
+    <w:bookmarkEnd w:id="11"/>
     <w:p>
       <w:pPr>
         <w:pStyle w:val="Paragrafoelenco"/>
@@ -8390,7 +9386,7 @@
           <w:rFonts w:eastAsiaTheme="minorEastAsia"/>
         </w:rPr>
       </w:pPr>
-      <w:bookmarkStart w:id="5" w:name="_Hlk123044583"/>
+      <w:bookmarkStart w:id="12" w:name="_Hlk123044583"/>
       <w:r>
         <w:rPr>
           <w:rFonts w:eastAsiaTheme="minorEastAsia"/>
@@ -8416,7 +9412,7 @@
         <w:t>(tengo i nodi con LB &lt; S.A)</w:t>
       </w:r>
     </w:p>
-    <w:bookmarkEnd w:id="5"/>
+    <w:bookmarkEnd w:id="12"/>
     <w:p>
       <w:pPr>
         <w:pStyle w:val="Paragrafoelenco"/>
@@ -8924,6 +9920,20 @@
         <w:rPr>
           <w:rFonts w:eastAsiaTheme="minorEastAsia"/>
         </w:rPr>
+        <w:br w:type="page"/>
+      </w:r>
+    </w:p>
+    <w:p>
+      <w:pPr>
+        <w:rPr>
+          <w:rFonts w:eastAsiaTheme="minorEastAsia"/>
+        </w:rPr>
+      </w:pPr>
+      <w:r>
+        <w:rPr>
+          <w:rFonts w:eastAsiaTheme="minorEastAsia"/>
+        </w:rPr>
+        <w:lastRenderedPageBreak/>
         <w:t>4) Quale sarà il nodo sviluppato per primo in una strategia Best Bound First?</w:t>
       </w:r>
     </w:p>
@@ -9366,14 +10376,7 @@
         <w:rPr>
           <w:rFonts w:eastAsiaTheme="minorEastAsia"/>
         </w:rPr>
-        <w:t xml:space="preserve">al loro UB), mentre l’UB deve essere </w:t>
-      </w:r>
-      <w:r>
-        <w:rPr>
-          <w:rFonts w:eastAsiaTheme="minorEastAsia"/>
-        </w:rPr>
-        <w:lastRenderedPageBreak/>
-        <w:t>compatibile con il fatto di essere figlio del nodo best-bound first, quindi essere &lt;= UB del nodo padre</w:t>
+        <w:t>al loro UB), mentre l’UB deve essere compatibile con il fatto di essere figlio del nodo best-bound first, quindi essere &lt;= UB del nodo padre</w:t>
       </w:r>
     </w:p>
     <w:p>
@@ -9626,17 +10629,19 @@
     </w:p>
     <w:p>
       <w:pPr>
-        <w:rPr>
-          <w:rFonts w:eastAsiaTheme="minorEastAsia"/>
-        </w:rPr>
-      </w:pPr>
-      <w:r>
-        <w:rPr>
-          <w:rFonts w:eastAsiaTheme="minorEastAsia"/>
-          <w:u w:val="single"/>
+        <w:pStyle w:val="Titolo1"/>
+        <w:rPr>
+          <w:rFonts w:eastAsiaTheme="minorEastAsia"/>
+        </w:rPr>
+      </w:pPr>
+      <w:bookmarkStart w:id="13" w:name="_Toc126771608"/>
+      <w:r>
+        <w:rPr>
+          <w:rFonts w:eastAsiaTheme="minorEastAsia"/>
         </w:rPr>
         <w:t>Grafi</w:t>
       </w:r>
+      <w:bookmarkEnd w:id="13"/>
     </w:p>
     <w:p>
       <w:pPr>
@@ -9741,6 +10746,7 @@
         <w:rPr>
           <w:rFonts w:eastAsiaTheme="minorEastAsia"/>
         </w:rPr>
+        <w:lastRenderedPageBreak/>
         <w:t xml:space="preserve">Quando si hanno costi ridotti negativi </w:t>
       </w:r>
       <w:r>
@@ -9856,20 +10862,6 @@
         <w:rPr>
           <w:rFonts w:eastAsiaTheme="minorEastAsia"/>
         </w:rPr>
-        <w:br w:type="page"/>
-      </w:r>
-    </w:p>
-    <w:p>
-      <w:pPr>
-        <w:rPr>
-          <w:rFonts w:eastAsiaTheme="minorEastAsia"/>
-        </w:rPr>
-      </w:pPr>
-      <w:r>
-        <w:rPr>
-          <w:rFonts w:eastAsiaTheme="minorEastAsia"/>
-        </w:rPr>
-        <w:lastRenderedPageBreak/>
         <w:t>Albero dei cammini minimi:</w:t>
       </w:r>
     </w:p>
@@ -9898,7 +10890,7 @@
           <w:noProof/>
         </w:rPr>
         <w:drawing>
-          <wp:anchor distT="0" distB="0" distL="114300" distR="114300" simplePos="0" relativeHeight="251658240" behindDoc="0" locked="0" layoutInCell="1" allowOverlap="1" wp14:anchorId="48231179" wp14:editId="6695E4F1">
+          <wp:anchor distT="0" distB="0" distL="114300" distR="114300" simplePos="0" relativeHeight="251659264" behindDoc="0" locked="0" layoutInCell="1" allowOverlap="1" wp14:anchorId="48231179" wp14:editId="6695E4F1">
             <wp:simplePos x="0" y="0"/>
             <wp:positionH relativeFrom="column">
               <wp:posOffset>4116705</wp:posOffset>
@@ -9921,7 +10913,7 @@
                     <pic:cNvPicPr/>
                   </pic:nvPicPr>
                   <pic:blipFill>
-                    <a:blip r:embed="rId20">
+                    <a:blip r:embed="rId21">
                       <a:extLst>
                         <a:ext uri="{28A0092B-C50C-407E-A947-70E740481C1C}">
                           <a14:useLocalDpi xmlns:a14="http://schemas.microsoft.com/office/drawing/2010/main" val="0"/>
@@ -9968,7 +10960,7 @@
                     <pic:cNvPicPr/>
                   </pic:nvPicPr>
                   <pic:blipFill>
-                    <a:blip r:embed="rId21"/>
+                    <a:blip r:embed="rId22"/>
                     <a:stretch>
                       <a:fillRect/>
                     </a:stretch>
@@ -10042,7 +11034,7 @@
                     <pic:cNvPicPr/>
                   </pic:nvPicPr>
                   <pic:blipFill>
-                    <a:blip r:embed="rId22"/>
+                    <a:blip r:embed="rId23"/>
                     <a:stretch>
                       <a:fillRect/>
                     </a:stretch>
@@ -10129,6 +11121,19 @@
       <w:pPr>
         <w:rPr>
           <w:rFonts w:eastAsiaTheme="minorEastAsia"/>
+        </w:rPr>
+      </w:pPr>
+      <w:r>
+        <w:rPr>
+          <w:rFonts w:eastAsiaTheme="minorEastAsia"/>
+        </w:rPr>
+        <w:br w:type="page"/>
+      </w:r>
+    </w:p>
+    <w:p>
+      <w:pPr>
+        <w:rPr>
+          <w:rFonts w:eastAsiaTheme="minorEastAsia"/>
           <w:u w:val="single"/>
         </w:rPr>
       </w:pPr>
@@ -10136,7 +11141,14 @@
         <w:rPr>
           <w:rFonts w:eastAsiaTheme="minorEastAsia"/>
         </w:rPr>
-        <w:t>Fatti:</w:t>
+        <w:lastRenderedPageBreak/>
+        <w:t>Note fattuali</w:t>
+      </w:r>
+      <w:r>
+        <w:rPr>
+          <w:rFonts w:eastAsiaTheme="minorEastAsia"/>
+        </w:rPr>
+        <w:t>:</w:t>
       </w:r>
     </w:p>
     <w:p>
@@ -10200,23 +11212,7 @@
         <w:t xml:space="preserve">Se la </w:t>
       </w:r>
       <w:r>
-        <w:t>lista dei nodi aggiornati è vuota, le etichette sono stabili e pertanto è possibile determinare albero o grafo dei cammini minimi</w:t>
-      </w:r>
-      <w:r>
-        <w:t xml:space="preserve">; altrimenti no. </w:t>
-      </w:r>
-    </w:p>
-    <w:p>
-      <w:pPr>
-        <w:rPr>
-          <w:rFonts w:eastAsiaTheme="minorEastAsia"/>
-        </w:rPr>
-      </w:pPr>
-      <w:r>
-        <w:rPr>
-          <w:rFonts w:eastAsiaTheme="minorEastAsia"/>
-        </w:rPr>
-        <w:br w:type="page"/>
+        <w:t xml:space="preserve">lista dei nodi aggiornati è vuota, le etichette sono stabili e pertanto è possibile determinare albero o grafo dei cammini minimi; altrimenti no. </w:t>
       </w:r>
     </w:p>
     <w:p>
@@ -10234,7 +11230,6 @@
         <w:rPr>
           <w:rFonts w:eastAsiaTheme="minorEastAsia"/>
         </w:rPr>
-        <w:lastRenderedPageBreak/>
         <w:t xml:space="preserve">Riportare i passi dell’algoritmo scelto in una tabella e </w:t>
       </w:r>
       <w:r>
@@ -10253,17 +11248,19 @@
     </w:p>
     <w:p>
       <w:pPr>
-        <w:rPr>
-          <w:rFonts w:eastAsiaTheme="minorEastAsia"/>
-        </w:rPr>
-      </w:pPr>
-      <w:r>
-        <w:rPr>
-          <w:rFonts w:eastAsiaTheme="minorEastAsia"/>
-          <w:u w:val="single"/>
+        <w:pStyle w:val="Titolo2"/>
+        <w:rPr>
+          <w:rFonts w:eastAsiaTheme="minorEastAsia"/>
+        </w:rPr>
+      </w:pPr>
+      <w:bookmarkStart w:id="14" w:name="_Toc126771609"/>
+      <w:r>
+        <w:rPr>
+          <w:rFonts w:eastAsiaTheme="minorEastAsia"/>
         </w:rPr>
         <w:t>Bellman-Ford</w:t>
       </w:r>
+      <w:bookmarkEnd w:id="14"/>
     </w:p>
     <w:p>
       <w:pPr>
@@ -12209,26 +13206,19 @@
     </w:tbl>
     <w:p>
       <w:pPr>
-        <w:rPr>
-          <w:rFonts w:eastAsiaTheme="minorEastAsia"/>
-          <w:u w:val="single"/>
-        </w:rPr>
-      </w:pPr>
-    </w:p>
-    <w:p>
-      <w:pPr>
-        <w:rPr>
-          <w:rFonts w:eastAsiaTheme="minorEastAsia"/>
-          <w:u w:val="single"/>
-        </w:rPr>
-      </w:pPr>
-      <w:r>
-        <w:rPr>
-          <w:rFonts w:eastAsiaTheme="minorEastAsia"/>
-          <w:u w:val="single"/>
+        <w:pStyle w:val="Titolo2"/>
+        <w:rPr>
+          <w:rFonts w:eastAsiaTheme="minorEastAsia"/>
+        </w:rPr>
+      </w:pPr>
+      <w:bookmarkStart w:id="15" w:name="_Toc126771610"/>
+      <w:r>
+        <w:rPr>
+          <w:rFonts w:eastAsiaTheme="minorEastAsia"/>
         </w:rPr>
         <w:t>Dijkstra</w:t>
       </w:r>
+      <w:bookmarkEnd w:id="15"/>
     </w:p>
     <w:p>
       <w:pPr>
@@ -12448,6 +13438,7 @@
         <w:rPr>
           <w:rFonts w:eastAsiaTheme="minorEastAsia"/>
         </w:rPr>
+        <w:lastRenderedPageBreak/>
         <w:t>Gli spazi vuoti servono per indicare che non considero più l’etichetta nelle varie iterazioni in quanto fissata</w:t>
       </w:r>
     </w:p>
@@ -12539,7 +13530,6 @@
               <w:jc w:val="center"/>
             </w:pPr>
             <w:r>
-              <w:lastRenderedPageBreak/>
               <w:t>Iterazione</w:t>
             </w:r>
           </w:p>
@@ -14205,6 +15195,13 @@
           <w:rFonts w:eastAsiaTheme="minorEastAsia"/>
         </w:rPr>
       </w:pPr>
+    </w:p>
+    <w:p>
+      <w:pPr>
+        <w:rPr>
+          <w:rFonts w:eastAsiaTheme="minorEastAsia"/>
+        </w:rPr>
+      </w:pPr>
       <w:r>
         <w:rPr>
           <w:rFonts w:eastAsiaTheme="minorEastAsia"/>
@@ -14321,17 +15318,19 @@
     </w:p>
     <w:p>
       <w:pPr>
-        <w:rPr>
-          <w:rFonts w:eastAsiaTheme="minorEastAsia"/>
-        </w:rPr>
-      </w:pPr>
-      <w:r>
-        <w:rPr>
-          <w:rFonts w:eastAsiaTheme="minorEastAsia"/>
-          <w:u w:val="single"/>
+        <w:pStyle w:val="Titolo1"/>
+        <w:rPr>
+          <w:rFonts w:eastAsiaTheme="minorEastAsia"/>
+        </w:rPr>
+      </w:pPr>
+      <w:bookmarkStart w:id="16" w:name="_Toc126771611"/>
+      <w:r>
+        <w:rPr>
+          <w:rFonts w:eastAsiaTheme="minorEastAsia"/>
         </w:rPr>
         <w:t>AMPL</w:t>
       </w:r>
+      <w:bookmarkEnd w:id="16"/>
     </w:p>
     <w:p>
       <w:pPr>
@@ -14351,7 +15350,19 @@
         <w:rPr>
           <w:rFonts w:eastAsiaTheme="minorEastAsia"/>
         </w:rPr>
-        <w:t xml:space="preserve"> e normalmente si tratta di tradurre le sommatorie in un file .mod; al massimo, può capitare di dover scrivere un file .dat.</w:t>
+        <w:t xml:space="preserve"> e normalmente si tratta di tradurre le sommatorie in un file .mod; al massimo, può capitare di dover scrivere un file .dat</w:t>
+      </w:r>
+      <w:r>
+        <w:rPr>
+          <w:rFonts w:eastAsiaTheme="minorEastAsia"/>
+        </w:rPr>
+        <w:t xml:space="preserve"> e, in quel caso, anche il file .run</w:t>
+      </w:r>
+      <w:r>
+        <w:rPr>
+          <w:rFonts w:eastAsiaTheme="minorEastAsia"/>
+        </w:rPr>
+        <w:t>.</w:t>
       </w:r>
       <w:r>
         <w:rPr>
@@ -14845,6 +15856,19 @@
     </w:p>
     <w:p>
       <w:pPr>
+        <w:rPr>
+          <w:rFonts w:eastAsiaTheme="minorEastAsia"/>
+        </w:rPr>
+      </w:pPr>
+      <w:r>
+        <w:rPr>
+          <w:rFonts w:eastAsiaTheme="minorEastAsia"/>
+        </w:rPr>
+        <w:br w:type="page"/>
+      </w:r>
+    </w:p>
+    <w:p>
+      <w:pPr>
         <w:spacing w:after="0" w:line="240" w:lineRule="auto"/>
         <w:rPr>
           <w:rFonts w:eastAsiaTheme="minorEastAsia"/>
@@ -14854,6 +15878,7 @@
         <w:rPr>
           <w:rFonts w:eastAsiaTheme="minorEastAsia"/>
         </w:rPr>
+        <w:lastRenderedPageBreak/>
         <w:t>File .dat:</w:t>
       </w:r>
     </w:p>
@@ -15090,27 +16115,10 @@
           <w:rFonts w:eastAsiaTheme="minorEastAsia"/>
         </w:rPr>
       </w:pPr>
-    </w:p>
-    <w:p>
-      <w:pPr>
-        <w:spacing w:after="0" w:line="240" w:lineRule="auto"/>
-        <w:rPr>
-          <w:rFonts w:eastAsiaTheme="minorEastAsia"/>
-        </w:rPr>
-      </w:pPr>
-    </w:p>
-    <w:p>
-      <w:pPr>
-        <w:spacing w:after="0" w:line="240" w:lineRule="auto"/>
-        <w:rPr>
-          <w:rFonts w:eastAsiaTheme="minorEastAsia"/>
-        </w:rPr>
-      </w:pPr>
-      <w:r>
-        <w:rPr>
-          <w:rFonts w:eastAsiaTheme="minorEastAsia"/>
-        </w:rPr>
-        <w:lastRenderedPageBreak/>
+      <w:r>
+        <w:rPr>
+          <w:rFonts w:eastAsiaTheme="minorEastAsia"/>
+        </w:rPr>
         <w:t>File .mod:</w:t>
       </w:r>
     </w:p>
@@ -15258,6 +16266,13 @@
           <w:rFonts w:eastAsiaTheme="minorEastAsia"/>
         </w:rPr>
       </w:pPr>
+    </w:p>
+    <w:p>
+      <w:pPr>
+        <w:rPr>
+          <w:rFonts w:eastAsiaTheme="minorEastAsia"/>
+        </w:rPr>
+      </w:pPr>
       <w:r>
         <w:rPr>
           <w:rFonts w:eastAsiaTheme="minorEastAsia"/>
@@ -15280,17 +16295,11 @@
       <w:r>
         <w:rPr>
           <w:rFonts w:eastAsiaTheme="minorEastAsia"/>
-        </w:rPr>
-        <w:t>t</w:t>
-      </w:r>
-      <w:r>
-        <w:rPr>
-          <w:rFonts w:eastAsiaTheme="minorEastAsia"/>
           <w:noProof/>
         </w:rPr>
         <w:drawing>
-          <wp:inline distT="0" distB="0" distL="0" distR="0" wp14:anchorId="2343F38A" wp14:editId="38A0A6A7">
-            <wp:extent cx="5155096" cy="3237579"/>
+          <wp:inline distT="0" distB="0" distL="0" distR="0" wp14:anchorId="2343F38A" wp14:editId="4E71AD56">
+            <wp:extent cx="6338324" cy="3980688"/>
             <wp:effectExtent l="0" t="0" r="0" b="0"/>
             <wp:docPr id="9" name="Immagine 9" descr="Immagine che contiene testo&#10;&#10;Descrizione generata automaticamente"/>
             <wp:cNvGraphicFramePr>
@@ -15304,7 +16313,7 @@
                     <pic:cNvPicPr/>
                   </pic:nvPicPr>
                   <pic:blipFill>
-                    <a:blip r:embed="rId23"/>
+                    <a:blip r:embed="rId24"/>
                     <a:stretch>
                       <a:fillRect/>
                     </a:stretch>
@@ -15312,7 +16321,7 @@
                   <pic:spPr>
                     <a:xfrm>
                       <a:off x="0" y="0"/>
-                      <a:ext cx="5170614" cy="3247325"/>
+                      <a:ext cx="6366082" cy="3998121"/>
                     </a:xfrm>
                     <a:prstGeom prst="rect">
                       <a:avLst/>
@@ -15338,9 +16347,10 @@
           <w:iCs/>
           <w:noProof/>
         </w:rPr>
+        <w:lastRenderedPageBreak/>
         <w:drawing>
-          <wp:inline distT="0" distB="0" distL="0" distR="0" wp14:anchorId="7EE48E4A" wp14:editId="363A338F">
-            <wp:extent cx="4326835" cy="4131476"/>
+          <wp:inline distT="0" distB="0" distL="0" distR="0" wp14:anchorId="7EE48E4A" wp14:editId="658E6D34">
+            <wp:extent cx="5486400" cy="5238686"/>
             <wp:effectExtent l="0" t="0" r="0" b="0"/>
             <wp:docPr id="11" name="Immagine 11" descr="Immagine che contiene testo&#10;&#10;Descrizione generata automaticamente"/>
             <wp:cNvGraphicFramePr>
@@ -15354,7 +16364,7 @@
                     <pic:cNvPicPr/>
                   </pic:nvPicPr>
                   <pic:blipFill>
-                    <a:blip r:embed="rId24"/>
+                    <a:blip r:embed="rId25"/>
                     <a:stretch>
                       <a:fillRect/>
                     </a:stretch>
@@ -15362,7 +16372,7 @@
                   <pic:spPr>
                     <a:xfrm>
                       <a:off x="0" y="0"/>
-                      <a:ext cx="4338231" cy="4142357"/>
+                      <a:ext cx="5503430" cy="5254947"/>
                     </a:xfrm>
                     <a:prstGeom prst="rect">
                       <a:avLst/>
@@ -15376,8 +16386,8 @@
       </w:r>
     </w:p>
     <w:sectPr>
-      <w:headerReference w:type="default" r:id="rId25"/>
-      <w:footerReference w:type="default" r:id="rId26"/>
+      <w:headerReference w:type="default" r:id="rId26"/>
+      <w:footerReference w:type="default" r:id="rId27"/>
       <w:pgSz w:w="11906" w:h="16838"/>
       <w:pgMar w:top="1417" w:right="1134" w:bottom="1134" w:left="1134" w:header="708" w:footer="708" w:gutter="0"/>
       <w:cols w:space="708"/>
@@ -16639,6 +17649,49 @@
     <w:qFormat/>
     <w:rsid w:val="002C4814"/>
   </w:style>
+  <w:style w:type="paragraph" w:styleId="Titolo1">
+    <w:name w:val="heading 1"/>
+    <w:basedOn w:val="Normale"/>
+    <w:next w:val="Normale"/>
+    <w:link w:val="Titolo1Carattere"/>
+    <w:uiPriority w:val="9"/>
+    <w:qFormat/>
+    <w:rsid w:val="00865923"/>
+    <w:pPr>
+      <w:keepNext/>
+      <w:keepLines/>
+      <w:spacing w:before="240" w:after="0"/>
+      <w:outlineLvl w:val="0"/>
+    </w:pPr>
+    <w:rPr>
+      <w:rFonts w:asciiTheme="majorHAnsi" w:eastAsiaTheme="majorEastAsia" w:hAnsiTheme="majorHAnsi" w:cstheme="majorBidi"/>
+      <w:color w:val="2F5496" w:themeColor="accent1" w:themeShade="BF"/>
+      <w:sz w:val="32"/>
+      <w:szCs w:val="32"/>
+    </w:rPr>
+  </w:style>
+  <w:style w:type="paragraph" w:styleId="Titolo2">
+    <w:name w:val="heading 2"/>
+    <w:basedOn w:val="Normale"/>
+    <w:next w:val="Normale"/>
+    <w:link w:val="Titolo2Carattere"/>
+    <w:uiPriority w:val="9"/>
+    <w:unhideWhenUsed/>
+    <w:qFormat/>
+    <w:rsid w:val="00865923"/>
+    <w:pPr>
+      <w:keepNext/>
+      <w:keepLines/>
+      <w:spacing w:before="40" w:after="0"/>
+      <w:outlineLvl w:val="1"/>
+    </w:pPr>
+    <w:rPr>
+      <w:rFonts w:asciiTheme="majorHAnsi" w:eastAsiaTheme="majorEastAsia" w:hAnsiTheme="majorHAnsi" w:cstheme="majorBidi"/>
+      <w:color w:val="2F5496" w:themeColor="accent1" w:themeShade="BF"/>
+      <w:sz w:val="26"/>
+      <w:szCs w:val="26"/>
+    </w:rPr>
+  </w:style>
   <w:style w:type="character" w:default="1" w:styleId="Carpredefinitoparagrafo">
     <w:name w:val="Default Paragraph Font"/>
     <w:uiPriority w:val="1"/>
@@ -16749,6 +17802,83 @@
         <w:insideV w:val="single" w:sz="4" w:space="0" w:color="auto"/>
       </w:tblBorders>
     </w:tblPr>
+  </w:style>
+  <w:style w:type="character" w:customStyle="1" w:styleId="Titolo1Carattere">
+    <w:name w:val="Titolo 1 Carattere"/>
+    <w:basedOn w:val="Carpredefinitoparagrafo"/>
+    <w:link w:val="Titolo1"/>
+    <w:uiPriority w:val="9"/>
+    <w:rsid w:val="00865923"/>
+    <w:rPr>
+      <w:rFonts w:asciiTheme="majorHAnsi" w:eastAsiaTheme="majorEastAsia" w:hAnsiTheme="majorHAnsi" w:cstheme="majorBidi"/>
+      <w:color w:val="2F5496" w:themeColor="accent1" w:themeShade="BF"/>
+      <w:sz w:val="32"/>
+      <w:szCs w:val="32"/>
+    </w:rPr>
+  </w:style>
+  <w:style w:type="character" w:customStyle="1" w:styleId="Titolo2Carattere">
+    <w:name w:val="Titolo 2 Carattere"/>
+    <w:basedOn w:val="Carpredefinitoparagrafo"/>
+    <w:link w:val="Titolo2"/>
+    <w:uiPriority w:val="9"/>
+    <w:rsid w:val="00865923"/>
+    <w:rPr>
+      <w:rFonts w:asciiTheme="majorHAnsi" w:eastAsiaTheme="majorEastAsia" w:hAnsiTheme="majorHAnsi" w:cstheme="majorBidi"/>
+      <w:color w:val="2F5496" w:themeColor="accent1" w:themeShade="BF"/>
+      <w:sz w:val="26"/>
+      <w:szCs w:val="26"/>
+    </w:rPr>
+  </w:style>
+  <w:style w:type="paragraph" w:styleId="Titolosommario">
+    <w:name w:val="TOC Heading"/>
+    <w:basedOn w:val="Titolo1"/>
+    <w:next w:val="Normale"/>
+    <w:uiPriority w:val="39"/>
+    <w:unhideWhenUsed/>
+    <w:qFormat/>
+    <w:rsid w:val="00D5279A"/>
+    <w:pPr>
+      <w:outlineLvl w:val="9"/>
+    </w:pPr>
+    <w:rPr>
+      <w:lang w:eastAsia="it-IT"/>
+    </w:rPr>
+  </w:style>
+  <w:style w:type="paragraph" w:styleId="Sommario1">
+    <w:name w:val="toc 1"/>
+    <w:basedOn w:val="Normale"/>
+    <w:next w:val="Normale"/>
+    <w:autoRedefine/>
+    <w:uiPriority w:val="39"/>
+    <w:unhideWhenUsed/>
+    <w:rsid w:val="00D5279A"/>
+    <w:pPr>
+      <w:spacing w:after="100"/>
+    </w:pPr>
+  </w:style>
+  <w:style w:type="paragraph" w:styleId="Sommario2">
+    <w:name w:val="toc 2"/>
+    <w:basedOn w:val="Normale"/>
+    <w:next w:val="Normale"/>
+    <w:autoRedefine/>
+    <w:uiPriority w:val="39"/>
+    <w:unhideWhenUsed/>
+    <w:rsid w:val="00D5279A"/>
+    <w:pPr>
+      <w:spacing w:after="100"/>
+      <w:ind w:left="220"/>
+    </w:pPr>
+  </w:style>
+  <w:style w:type="character" w:styleId="Collegamentoipertestuale">
+    <w:name w:val="Hyperlink"/>
+    <w:basedOn w:val="Carpredefinitoparagrafo"/>
+    <w:uiPriority w:val="99"/>
+    <w:unhideWhenUsed/>
+    <w:rsid w:val="00D5279A"/>
+    <w:rPr>
+      <w:color w:val="0563C1" w:themeColor="hyperlink"/>
+      <w:u w:val="single"/>
+    </w:rPr>
   </w:style>
 </w:styles>
 </file>
@@ -17046,4 +18176,16 @@
     </a:ext>
   </a:extLst>
 </a:theme>
+</file>
+
+<file path=customXml/item1.xml><?xml version="1.0" encoding="utf-8"?>
+<b:Sources xmlns:b="http://schemas.openxmlformats.org/officeDocument/2006/bibliography" xmlns="http://schemas.openxmlformats.org/officeDocument/2006/bibliography" SelectedStyle="\APASixthEditionOfficeOnline.xsl" StyleName="APA" Version="6"/>
+</file>
+
+<file path=customXml/itemProps1.xml><?xml version="1.0" encoding="utf-8"?>
+<ds:datastoreItem xmlns:ds="http://schemas.openxmlformats.org/officeDocument/2006/customXml" ds:itemID="{E9E1BEF0-0BA2-491B-B2B5-A11F6C003CF1}">
+  <ds:schemaRefs>
+    <ds:schemaRef ds:uri="http://schemas.openxmlformats.org/officeDocument/2006/bibliography"/>
+  </ds:schemaRefs>
+</ds:datastoreItem>
 </file>
</xml_diff>

<commit_message>
Aggiunti numeri di pagina e fix minori
</commit_message>
<xml_diff>
--- a/Appunti/Sintesi di tutti i passaggi.docx
+++ b/Appunti/Sintesi di tutti i passaggi.docx
@@ -4,6 +4,13 @@
   <w:body>
     <w:sdt>
       <w:sdtPr>
+        <w:rPr>
+          <w:rFonts w:asciiTheme="minorHAnsi" w:eastAsiaTheme="minorHAnsi" w:hAnsiTheme="minorHAnsi" w:cstheme="minorBidi"/>
+          <w:color w:val="auto"/>
+          <w:sz w:val="22"/>
+          <w:szCs w:val="22"/>
+          <w:lang w:eastAsia="en-US"/>
+        </w:rPr>
         <w:id w:val="-691062233"/>
         <w:docPartObj>
           <w:docPartGallery w:val="Table of Contents"/>
@@ -12,13 +19,8 @@
       </w:sdtPr>
       <w:sdtEndPr>
         <w:rPr>
-          <w:rFonts w:asciiTheme="minorHAnsi" w:eastAsiaTheme="minorHAnsi" w:hAnsiTheme="minorHAnsi" w:cstheme="minorBidi"/>
           <w:b/>
           <w:bCs/>
-          <w:color w:val="auto"/>
-          <w:sz w:val="22"/>
-          <w:szCs w:val="22"/>
-          <w:lang w:eastAsia="en-US"/>
         </w:rPr>
       </w:sdtEndPr>
       <w:sdtContent>
@@ -9117,12 +9119,14 @@
         <w:pStyle w:val="Titolo1"/>
         <w:rPr>
           <w:rFonts w:eastAsiaTheme="minorEastAsia"/>
+          <w:lang w:val="en-US"/>
         </w:rPr>
       </w:pPr>
       <w:bookmarkStart w:id="10" w:name="_Toc126771607"/>
       <w:r>
         <w:rPr>
           <w:rFonts w:eastAsiaTheme="minorEastAsia"/>
+          <w:lang w:val="en-US"/>
         </w:rPr>
         <w:t>Branch and Bound</w:t>
       </w:r>
@@ -9132,11 +9136,13 @@
       <w:pPr>
         <w:rPr>
           <w:rFonts w:eastAsiaTheme="minorEastAsia"/>
-        </w:rPr>
-      </w:pPr>
-      <w:r>
-        <w:rPr>
-          <w:rFonts w:eastAsiaTheme="minorEastAsia"/>
+          <w:lang w:val="en-US"/>
+        </w:rPr>
+      </w:pPr>
+      <w:r>
+        <w:rPr>
+          <w:rFonts w:eastAsiaTheme="minorEastAsia"/>
+          <w:lang w:val="en-US"/>
         </w:rPr>
         <w:t xml:space="preserve">Minimo </w:t>
       </w:r>
@@ -9149,30 +9155,35 @@
       <w:r>
         <w:rPr>
           <w:rFonts w:eastAsiaTheme="minorEastAsia"/>
+          <w:lang w:val="en-US"/>
         </w:rPr>
         <w:t xml:space="preserve"> [LB; S</w:t>
       </w:r>
       <w:r>
         <w:rPr>
           <w:rFonts w:eastAsiaTheme="minorEastAsia"/>
+          <w:lang w:val="en-US"/>
         </w:rPr>
         <w:t>.</w:t>
       </w:r>
       <w:r>
         <w:rPr>
           <w:rFonts w:eastAsiaTheme="minorEastAsia"/>
+          <w:lang w:val="en-US"/>
         </w:rPr>
         <w:t>A</w:t>
       </w:r>
       <w:r>
         <w:rPr>
           <w:rFonts w:eastAsiaTheme="minorEastAsia"/>
+          <w:lang w:val="en-US"/>
         </w:rPr>
         <w:t>.</w:t>
       </w:r>
       <w:r>
         <w:rPr>
           <w:rFonts w:eastAsiaTheme="minorEastAsia"/>
+          <w:lang w:val="en-US"/>
         </w:rPr>
         <w:t>]</w:t>
       </w:r>
@@ -16475,6 +16486,28 @@
       <w:pStyle w:val="Intestazione"/>
     </w:pPr>
     <w:r>
+      <w:fldChar w:fldCharType="begin"/>
+    </w:r>
+    <w:r>
+      <w:instrText>PAGE   \* MERGEFORMAT</w:instrText>
+    </w:r>
+    <w:r>
+      <w:fldChar w:fldCharType="separate"/>
+    </w:r>
+    <w:r>
+      <w:t>1</w:t>
+    </w:r>
+    <w:r>
+      <w:fldChar w:fldCharType="end"/>
+    </w:r>
+    <w:r>
+      <w:tab/>
+    </w:r>
+    <w:r>
+      <w:rPr>
+        <w:i/>
+        <w:iCs/>
+      </w:rPr>
       <w:t>Sintesi di tutti i passaggi</w:t>
     </w:r>
   </w:p>

</xml_diff>